<commit_message>
ya se crea todo
</commit_message>
<xml_diff>
--- a/plantillas/legalizacion_verificacion.docx
+++ b/plantillas/legalizacion_verificacion.docx
@@ -8,13 +8,17 @@
         <w:jc w:val="center"/>
         <w:rPr>
           <w:rFonts w:ascii="Geomanist" w:hAnsi="Geomanist"/>
+          <w:sz w:val="20"/>
+          <w:szCs w:val="20"/>
         </w:rPr>
       </w:pPr>
-      <w:bookmarkStart w:id="0" w:name="_Hlk192089073"/>
-      <w:bookmarkStart w:id="1" w:name="_Hlk192089045"/>
+      <w:bookmarkStart w:id="0" w:name="_Hlk192089045"/>
+      <w:bookmarkStart w:id="1" w:name="_Hlk192089073"/>
       <w:r>
         <w:rPr>
           <w:rFonts w:ascii="Geomanist" w:hAnsi="Geomanist"/>
+          <w:sz w:val="20"/>
+          <w:szCs w:val="20"/>
         </w:rPr>
         <w:t>Legalización Verificación de comprobante fiscales por internet.</w:t>
       </w:r>
@@ -24,6 +28,8 @@
         <w:spacing w:after="0"/>
         <w:rPr>
           <w:rFonts w:ascii="Geomanist" w:hAnsi="Geomanist"/>
+          <w:sz w:val="20"/>
+          <w:szCs w:val="20"/>
         </w:rPr>
       </w:pPr>
     </w:p>
@@ -32,6 +38,8 @@
         <w:spacing w:after="0"/>
         <w:rPr>
           <w:rFonts w:ascii="Geomanist" w:hAnsi="Geomanist"/>
+          <w:sz w:val="20"/>
+          <w:szCs w:val="20"/>
         </w:rPr>
       </w:pPr>
     </w:p>
@@ -41,85 +49,59 @@
         <w:jc w:val="both"/>
         <w:rPr>
           <w:rFonts w:ascii="Geomanist" w:hAnsi="Geomanist"/>
+          <w:sz w:val="20"/>
+          <w:szCs w:val="20"/>
         </w:rPr>
       </w:pPr>
       <w:r>
         <w:rPr>
           <w:rFonts w:ascii="Geomanist" w:hAnsi="Geomanist"/>
+          <w:sz w:val="20"/>
+          <w:szCs w:val="20"/>
         </w:rPr>
         <w:t xml:space="preserve">La presente verificación fiscal ampara el CFDI No. </w:t>
+      </w:r>
+      <w:bookmarkStart w:id="2" w:name="_Hlk192088973"/>
+      <w:r>
+        <w:rPr>
+          <w:rFonts w:ascii="Geomanist" w:eastAsia="Geomanist" w:hAnsi="Geomanist" w:cs="Geomanist"/>
+          <w:sz w:val="20"/>
+          <w:szCs w:val="20"/>
+        </w:rPr>
+        <w:t>{{SERIE_NUMERO}}</w:t>
+      </w:r>
+      <w:bookmarkEnd w:id="2"/>
+      <w:r>
+        <w:rPr>
+          <w:rFonts w:ascii="Geomanist" w:eastAsia="Geomanist" w:hAnsi="Geomanist" w:cs="Geomanist"/>
+          <w:sz w:val="20"/>
+          <w:szCs w:val="20"/>
+        </w:rPr>
+        <w:t xml:space="preserve"> </w:t>
       </w:r>
       <w:r>
         <w:rPr>
           <w:rFonts w:ascii="Geomanist" w:hAnsi="Geomanist"/>
+          <w:sz w:val="20"/>
+          <w:szCs w:val="20"/>
         </w:rPr>
-        <w:t>{{SERIE_FOLIO}}</w:t>
+        <w:t>de fecha {{FECHA_FACTURA}}, expedido por {{</w:t>
       </w:r>
       <w:r>
         <w:rPr>
           <w:rFonts w:ascii="Geomanist" w:hAnsi="Geomanist"/>
+          <w:sz w:val="20"/>
+          <w:szCs w:val="20"/>
         </w:rPr>
-        <w:t xml:space="preserve"> de fecha </w:t>
+        <w:t>NOMBRE_EMISOR</w:t>
       </w:r>
       <w:r>
         <w:rPr>
           <w:rFonts w:ascii="Geomanist" w:hAnsi="Geomanist"/>
+          <w:sz w:val="20"/>
+          <w:szCs w:val="20"/>
         </w:rPr>
-        <w:t>{{FECHA_FACTURA}}</w:t>
-      </w:r>
-      <w:r>
-        <w:rPr>
-          <w:rFonts w:ascii="Geomanist" w:hAnsi="Geomanist"/>
-        </w:rPr>
-        <w:t xml:space="preserve">, expedido por </w:t>
-      </w:r>
-      <w:r>
-        <w:rPr>
-          <w:rFonts w:ascii="Geomanist" w:hAnsi="Geomanist"/>
-        </w:rPr>
-        <w:t>{{NOMBRE}}</w:t>
-      </w:r>
-      <w:r>
-        <w:rPr>
-          <w:rFonts w:ascii="Geomanist" w:hAnsi="Geomanist"/>
-        </w:rPr>
-        <w:t xml:space="preserve">, que ampara el ejercicio de los recursos del mes de </w:t>
-      </w:r>
-      <w:r>
-        <w:rPr>
-          <w:rFonts w:ascii="Geomanist" w:hAnsi="Geomanist"/>
-        </w:rPr>
-        <w:t>{{MES}}</w:t>
-      </w:r>
-      <w:r>
-        <w:rPr>
-          <w:rFonts w:ascii="Geomanist" w:hAnsi="Geomanist"/>
-        </w:rPr>
-        <w:t xml:space="preserve"> de</w:t>
-      </w:r>
-      <w:r>
-        <w:rPr>
-          <w:rFonts w:ascii="Geomanist" w:hAnsi="Geomanist"/>
-        </w:rPr>
-        <w:t>l</w:t>
-      </w:r>
-      <w:r>
-        <w:rPr>
-          <w:rFonts w:ascii="Geomanist" w:hAnsi="Geomanist"/>
-        </w:rPr>
-        <w:t xml:space="preserve"> 202</w:t>
-      </w:r>
-      <w:r>
-        <w:rPr>
-          <w:rFonts w:ascii="Geomanist" w:hAnsi="Geomanist"/>
-        </w:rPr>
-        <w:t>5</w:t>
-      </w:r>
-      <w:r>
-        <w:rPr>
-          <w:rFonts w:ascii="Geomanist" w:hAnsi="Geomanist"/>
-        </w:rPr>
-        <w:t>.</w:t>
+        <w:t>}}, que ampara el ejercicio de los recursos del mes de {{MES}} del 2025.</w:t>
       </w:r>
     </w:p>
     <w:p>
@@ -127,6 +109,8 @@
         <w:spacing w:after="0"/>
         <w:rPr>
           <w:rFonts w:ascii="Geomanist" w:hAnsi="Geomanist"/>
+          <w:sz w:val="20"/>
+          <w:szCs w:val="20"/>
         </w:rPr>
       </w:pPr>
     </w:p>
@@ -135,6 +119,8 @@
         <w:spacing w:after="0"/>
         <w:rPr>
           <w:rFonts w:ascii="Geomanist" w:hAnsi="Geomanist"/>
+          <w:sz w:val="20"/>
+          <w:szCs w:val="20"/>
         </w:rPr>
       </w:pPr>
     </w:p>
@@ -144,25 +130,33 @@
         <w:jc w:val="both"/>
         <w:rPr>
           <w:rFonts w:ascii="Geomanist" w:hAnsi="Geomanist"/>
+          <w:sz w:val="20"/>
+          <w:szCs w:val="20"/>
         </w:rPr>
       </w:pPr>
       <w:r>
         <w:rPr>
           <w:rFonts w:ascii="Geomanist" w:hAnsi="Geomanist"/>
+          <w:sz w:val="20"/>
+          <w:szCs w:val="20"/>
         </w:rPr>
-        <w:t xml:space="preserve">Campo Militar Número 42-A “General de División Francisco Villa”, Santa Gertrudis, Chih., a </w:t>
+        <w:t>Campo Militar Número 42-A “General de División Francisco Villa”, Santa Gertrudis, Chih., a {{</w:t>
       </w:r>
       <w:r>
         <w:rPr>
           <w:rFonts w:ascii="Geomanist" w:hAnsi="Geomanist"/>
+          <w:sz w:val="20"/>
+          <w:szCs w:val="20"/>
         </w:rPr>
-        <w:t>{{FECHA_ELABORACION}}</w:t>
+        <w:t>FECHA_DOCUMENTO</w:t>
       </w:r>
       <w:r>
         <w:rPr>
           <w:rFonts w:ascii="Geomanist" w:hAnsi="Geomanist"/>
+          <w:sz w:val="20"/>
+          <w:szCs w:val="20"/>
         </w:rPr>
-        <w:t>.</w:t>
+        <w:t>}}.</w:t>
       </w:r>
     </w:p>
     <w:p>
@@ -172,6 +166,7 @@
         <w:rPr>
           <w:rFonts w:ascii="Geomanist" w:hAnsi="Geomanist" w:cs="Geomanist"/>
           <w:sz w:val="20"/>
+          <w:szCs w:val="20"/>
           <w:u w:val="single"/>
         </w:rPr>
       </w:pPr>
@@ -183,6 +178,7 @@
         <w:rPr>
           <w:rFonts w:ascii="Geomanist" w:hAnsi="Geomanist" w:cs="Geomanist"/>
           <w:sz w:val="20"/>
+          <w:szCs w:val="20"/>
         </w:rPr>
       </w:pPr>
     </w:p>
@@ -193,6 +189,7 @@
         <w:rPr>
           <w:rFonts w:ascii="Geomanist" w:hAnsi="Geomanist" w:cs="Geomanist"/>
           <w:sz w:val="20"/>
+          <w:szCs w:val="20"/>
         </w:rPr>
       </w:pPr>
     </w:p>
@@ -203,6 +200,7 @@
         <w:rPr>
           <w:rFonts w:ascii="Geomanist" w:hAnsi="Geomanist" w:cs="Geomanist"/>
           <w:sz w:val="20"/>
+          <w:szCs w:val="20"/>
         </w:rPr>
       </w:pPr>
     </w:p>
@@ -213,6 +211,7 @@
         <w:rPr>
           <w:rFonts w:ascii="Geomanist" w:hAnsi="Geomanist" w:cs="Geomanist"/>
           <w:sz w:val="20"/>
+          <w:szCs w:val="20"/>
         </w:rPr>
       </w:pPr>
     </w:p>
@@ -260,6 +259,8 @@
               <w:jc w:val="center"/>
               <w:rPr>
                 <w:rFonts w:ascii="Geomanist" w:hAnsi="Geomanist" w:cs="Geomanist"/>
+                <w:sz w:val="20"/>
+                <w:szCs w:val="20"/>
               </w:rPr>
             </w:pPr>
             <w:r>
@@ -267,6 +268,7 @@
                 <w:rFonts w:ascii="Geomanist" w:eastAsia="Geomanist" w:hAnsi="Geomanist" w:cs="Geomanist"/>
                 <w:color w:val="000000"/>
                 <w:sz w:val="20"/>
+                <w:szCs w:val="20"/>
               </w:rPr>
               <w:t>Realizo la compra:</w:t>
             </w:r>
@@ -283,6 +285,8 @@
               <w:jc w:val="center"/>
               <w:rPr>
                 <w:rFonts w:ascii="Geomanist" w:hAnsi="Geomanist" w:cs="Geomanist"/>
+                <w:sz w:val="20"/>
+                <w:szCs w:val="20"/>
               </w:rPr>
             </w:pPr>
             <w:r>
@@ -290,6 +294,7 @@
                 <w:rFonts w:ascii="Geomanist" w:eastAsia="Geomanist" w:hAnsi="Geomanist" w:cs="Geomanist"/>
                 <w:color w:val="000000"/>
                 <w:sz w:val="20"/>
+                <w:szCs w:val="20"/>
               </w:rPr>
               <w:t xml:space="preserve">El Cap. 1/o. I.C.I., </w:t>
             </w:r>
@@ -299,6 +304,7 @@
                 <w:rFonts w:ascii="Geomanist" w:eastAsia="Geomanist" w:hAnsi="Geomanist" w:cs="Geomanist"/>
                 <w:color w:val="000000"/>
                 <w:sz w:val="20"/>
+                <w:szCs w:val="20"/>
               </w:rPr>
               <w:t>Comis</w:t>
             </w:r>
@@ -308,6 +314,7 @@
                 <w:rFonts w:ascii="Geomanist" w:eastAsia="Geomanist" w:hAnsi="Geomanist" w:cs="Geomanist"/>
                 <w:color w:val="000000"/>
                 <w:sz w:val="20"/>
+                <w:szCs w:val="20"/>
               </w:rPr>
               <w:t>. Habilitado.</w:t>
             </w:r>
@@ -316,17 +323,23 @@
             <w:pPr>
               <w:rPr>
                 <w:rFonts w:ascii="Geomanist" w:hAnsi="Geomanist" w:cs="Geomanist"/>
+                <w:sz w:val="20"/>
+                <w:szCs w:val="20"/>
               </w:rPr>
             </w:pPr>
             <w:r>
               <w:rPr>
                 <w:rFonts w:ascii="Geomanist" w:eastAsia="Geomanist" w:hAnsi="Geomanist" w:cs="Geomanist"/>
+                <w:sz w:val="20"/>
+                <w:szCs w:val="20"/>
               </w:rPr>
               <w:br/>
             </w:r>
             <w:r>
               <w:rPr>
                 <w:rFonts w:ascii="Geomanist" w:eastAsia="Geomanist" w:hAnsi="Geomanist" w:cs="Geomanist"/>
+                <w:sz w:val="20"/>
+                <w:szCs w:val="20"/>
               </w:rPr>
               <w:br/>
             </w:r>
@@ -343,6 +356,8 @@
               <w:jc w:val="center"/>
               <w:rPr>
                 <w:rFonts w:ascii="Geomanist" w:hAnsi="Geomanist" w:cs="Geomanist"/>
+                <w:sz w:val="20"/>
+                <w:szCs w:val="20"/>
               </w:rPr>
             </w:pPr>
             <w:r>
@@ -350,6 +365,7 @@
                 <w:rFonts w:ascii="Geomanist" w:eastAsia="Geomanist" w:hAnsi="Geomanist" w:cs="Geomanist"/>
                 <w:color w:val="000000"/>
                 <w:sz w:val="20"/>
+                <w:szCs w:val="20"/>
               </w:rPr>
               <w:t>José Madain Estrada Vázquez.</w:t>
             </w:r>
@@ -366,6 +382,8 @@
               <w:jc w:val="center"/>
               <w:rPr>
                 <w:rFonts w:ascii="Geomanist" w:hAnsi="Geomanist" w:cs="Geomanist"/>
+                <w:sz w:val="20"/>
+                <w:szCs w:val="20"/>
               </w:rPr>
             </w:pPr>
             <w:r>
@@ -373,6 +391,7 @@
                 <w:rFonts w:ascii="Geomanist" w:eastAsia="Geomanist" w:hAnsi="Geomanist" w:cs="Geomanist"/>
                 <w:color w:val="000000"/>
                 <w:sz w:val="20"/>
+                <w:szCs w:val="20"/>
               </w:rPr>
               <w:t>(C-1406477).</w:t>
             </w:r>
@@ -400,6 +419,8 @@
               <w:jc w:val="center"/>
               <w:rPr>
                 <w:rFonts w:ascii="Geomanist" w:hAnsi="Geomanist" w:cs="Geomanist"/>
+                <w:sz w:val="20"/>
+                <w:szCs w:val="20"/>
               </w:rPr>
             </w:pPr>
             <w:r>
@@ -407,6 +428,7 @@
                 <w:rFonts w:ascii="Geomanist" w:eastAsia="Geomanist" w:hAnsi="Geomanist" w:cs="Geomanist"/>
                 <w:color w:val="000000"/>
                 <w:sz w:val="20"/>
+                <w:szCs w:val="20"/>
               </w:rPr>
               <w:t>Recibió la compra:</w:t>
             </w:r>
@@ -423,11 +445,15 @@
               <w:jc w:val="center"/>
               <w:rPr>
                 <w:rFonts w:ascii="Geomanist" w:hAnsi="Geomanist" w:cs="Geomanist"/>
+                <w:sz w:val="20"/>
+                <w:szCs w:val="20"/>
               </w:rPr>
             </w:pPr>
             <w:r>
               <w:rPr>
                 <w:rFonts w:ascii="Geomanist" w:hAnsi="Geomanist" w:cs="Geomanist"/>
+                <w:sz w:val="20"/>
+                <w:szCs w:val="20"/>
               </w:rPr>
               <w:t>{{GRADO_RECIBIO_LA_COMPRA}}</w:t>
             </w:r>
@@ -436,17 +462,23 @@
             <w:pPr>
               <w:rPr>
                 <w:rFonts w:ascii="Geomanist" w:hAnsi="Geomanist" w:cs="Geomanist"/>
+                <w:sz w:val="20"/>
+                <w:szCs w:val="20"/>
               </w:rPr>
             </w:pPr>
             <w:r>
               <w:rPr>
                 <w:rFonts w:ascii="Geomanist" w:eastAsia="Geomanist" w:hAnsi="Geomanist" w:cs="Geomanist"/>
+                <w:sz w:val="20"/>
+                <w:szCs w:val="20"/>
               </w:rPr>
               <w:br/>
             </w:r>
             <w:r>
               <w:rPr>
                 <w:rFonts w:ascii="Geomanist" w:eastAsia="Geomanist" w:hAnsi="Geomanist" w:cs="Geomanist"/>
+                <w:sz w:val="20"/>
+                <w:szCs w:val="20"/>
               </w:rPr>
               <w:br/>
             </w:r>
@@ -463,11 +495,15 @@
               <w:jc w:val="center"/>
               <w:rPr>
                 <w:rFonts w:ascii="Geomanist" w:hAnsi="Geomanist" w:cs="Geomanist"/>
+                <w:sz w:val="20"/>
+                <w:szCs w:val="20"/>
               </w:rPr>
             </w:pPr>
             <w:r>
               <w:rPr>
                 <w:rFonts w:ascii="Geomanist" w:hAnsi="Geomanist" w:cs="Geomanist"/>
+                <w:sz w:val="20"/>
+                <w:szCs w:val="20"/>
               </w:rPr>
               <w:t>{{NOMBRE_RECIBIO_LA_COMPRA}}</w:t>
             </w:r>
@@ -484,11 +520,15 @@
               <w:jc w:val="center"/>
               <w:rPr>
                 <w:rFonts w:ascii="Geomanist" w:hAnsi="Geomanist" w:cs="Geomanist"/>
+                <w:sz w:val="20"/>
+                <w:szCs w:val="20"/>
               </w:rPr>
             </w:pPr>
             <w:r>
               <w:rPr>
                 <w:rFonts w:ascii="Geomanist" w:hAnsi="Geomanist" w:cs="Geomanist"/>
+                <w:sz w:val="20"/>
+                <w:szCs w:val="20"/>
               </w:rPr>
               <w:t>({{MATRICULA_RECIBIO_LA_COMPRA}}).</w:t>
             </w:r>
@@ -505,6 +545,8 @@
               <w:jc w:val="center"/>
               <w:rPr>
                 <w:rFonts w:ascii="Geomanist" w:hAnsi="Geomanist" w:cs="Geomanist"/>
+                <w:sz w:val="20"/>
+                <w:szCs w:val="20"/>
               </w:rPr>
             </w:pPr>
           </w:p>
@@ -521,6 +563,8 @@
         </w:pBdr>
         <w:rPr>
           <w:rFonts w:ascii="Geomanist" w:eastAsia="Geomanist" w:hAnsi="Geomanist" w:cs="Geomanist"/>
+          <w:sz w:val="20"/>
+          <w:szCs w:val="20"/>
         </w:rPr>
       </w:pPr>
     </w:p>
@@ -536,6 +580,8 @@
         <w:jc w:val="center"/>
         <w:rPr>
           <w:rFonts w:ascii="Geomanist" w:hAnsi="Geomanist" w:cs="Geomanist"/>
+          <w:sz w:val="20"/>
+          <w:szCs w:val="20"/>
         </w:rPr>
       </w:pPr>
       <w:r>
@@ -543,6 +589,7 @@
           <w:rFonts w:ascii="Geomanist" w:eastAsia="Geomanist" w:hAnsi="Geomanist" w:cs="Geomanist"/>
           <w:color w:val="000000"/>
           <w:sz w:val="20"/>
+          <w:szCs w:val="20"/>
         </w:rPr>
         <w:t>V/o.</w:t>
       </w:r>
@@ -551,6 +598,7 @@
           <w:rFonts w:ascii="Calibri" w:eastAsia="Geomanist" w:hAnsi="Calibri" w:cs="Calibri"/>
           <w:color w:val="000000"/>
           <w:sz w:val="20"/>
+          <w:szCs w:val="20"/>
         </w:rPr>
         <w:t> </w:t>
       </w:r>
@@ -559,6 +607,7 @@
           <w:rFonts w:ascii="Geomanist" w:eastAsia="Geomanist" w:hAnsi="Geomanist" w:cs="Geomanist"/>
           <w:color w:val="000000"/>
           <w:sz w:val="20"/>
+          <w:szCs w:val="20"/>
         </w:rPr>
         <w:t xml:space="preserve"> </w:t>
       </w:r>
@@ -567,6 +616,7 @@
           <w:rFonts w:ascii="Calibri" w:eastAsia="Geomanist" w:hAnsi="Calibri" w:cs="Calibri"/>
           <w:color w:val="000000"/>
           <w:sz w:val="20"/>
+          <w:szCs w:val="20"/>
         </w:rPr>
         <w:t> </w:t>
       </w:r>
@@ -575,6 +625,7 @@
           <w:rFonts w:ascii="Geomanist" w:eastAsia="Geomanist" w:hAnsi="Geomanist" w:cs="Geomanist"/>
           <w:color w:val="000000"/>
           <w:sz w:val="20"/>
+          <w:szCs w:val="20"/>
         </w:rPr>
         <w:t xml:space="preserve"> </w:t>
       </w:r>
@@ -583,6 +634,7 @@
           <w:rFonts w:ascii="Calibri" w:eastAsia="Geomanist" w:hAnsi="Calibri" w:cs="Calibri"/>
           <w:color w:val="000000"/>
           <w:sz w:val="20"/>
+          <w:szCs w:val="20"/>
         </w:rPr>
         <w:t> </w:t>
       </w:r>
@@ -591,6 +643,7 @@
           <w:rFonts w:ascii="Geomanist" w:eastAsia="Geomanist" w:hAnsi="Geomanist" w:cs="Geomanist"/>
           <w:color w:val="000000"/>
           <w:sz w:val="20"/>
+          <w:szCs w:val="20"/>
         </w:rPr>
         <w:t xml:space="preserve"> </w:t>
       </w:r>
@@ -599,6 +652,7 @@
           <w:rFonts w:ascii="Calibri" w:eastAsia="Geomanist" w:hAnsi="Calibri" w:cs="Calibri"/>
           <w:color w:val="000000"/>
           <w:sz w:val="20"/>
+          <w:szCs w:val="20"/>
         </w:rPr>
         <w:t> </w:t>
       </w:r>
@@ -607,6 +661,7 @@
           <w:rFonts w:ascii="Geomanist" w:eastAsia="Geomanist" w:hAnsi="Geomanist" w:cs="Geomanist"/>
           <w:color w:val="000000"/>
           <w:sz w:val="20"/>
+          <w:szCs w:val="20"/>
         </w:rPr>
         <w:t xml:space="preserve"> B/o.</w:t>
       </w:r>
@@ -619,6 +674,7 @@
           <w:rFonts w:ascii="Geomanist" w:eastAsia="Geomanist" w:hAnsi="Geomanist" w:cs="Geomanist"/>
           <w:color w:val="000000"/>
           <w:sz w:val="20"/>
+          <w:szCs w:val="20"/>
         </w:rPr>
       </w:pPr>
       <w:r>
@@ -626,6 +682,7 @@
           <w:rFonts w:ascii="Geomanist" w:eastAsia="Geomanist" w:hAnsi="Geomanist" w:cs="Geomanist"/>
           <w:color w:val="000000"/>
           <w:sz w:val="20"/>
+          <w:szCs w:val="20"/>
         </w:rPr>
         <w:t>{</w:t>
       </w:r>
@@ -634,40 +691,9 @@
           <w:rFonts w:ascii="Geomanist" w:eastAsia="Geomanist" w:hAnsi="Geomanist" w:cs="Geomanist"/>
           <w:color w:val="000000"/>
           <w:sz w:val="20"/>
+          <w:szCs w:val="20"/>
         </w:rPr>
-        <w:t>{</w:t>
-      </w:r>
-      <w:r>
-        <w:rPr>
-          <w:rFonts w:ascii="Geomanist" w:eastAsia="Geomanist" w:hAnsi="Geomanist" w:cs="Geomanist"/>
-          <w:color w:val="000000"/>
-          <w:sz w:val="20"/>
-        </w:rPr>
-        <w:t>GRADO_</w:t>
-      </w:r>
-      <w:r>
-        <w:rPr>
-          <w:rFonts w:ascii="Geomanist" w:eastAsia="Geomanist" w:hAnsi="Geomanist" w:cs="Geomanist"/>
-          <w:color w:val="000000"/>
-          <w:sz w:val="20"/>
-        </w:rPr>
-        <w:t>VO_BO</w:t>
-      </w:r>
-      <w:r>
-        <w:rPr>
-          <w:rFonts w:ascii="Geomanist" w:eastAsia="Geomanist" w:hAnsi="Geomanist" w:cs="Geomanist"/>
-          <w:color w:val="000000"/>
-          <w:sz w:val="20"/>
-        </w:rPr>
-        <w:t>}</w:t>
-      </w:r>
-      <w:r>
-        <w:rPr>
-          <w:rFonts w:ascii="Geomanist" w:eastAsia="Geomanist" w:hAnsi="Geomanist" w:cs="Geomanist"/>
-          <w:color w:val="000000"/>
-          <w:sz w:val="20"/>
-        </w:rPr>
-        <w:t>}</w:t>
+        <w:t>{GRADO_VO_BO}}</w:t>
       </w:r>
     </w:p>
     <w:p>
@@ -678,6 +704,7 @@
           <w:rFonts w:ascii="Geomanist" w:eastAsia="Geomanist" w:hAnsi="Geomanist" w:cs="Geomanist"/>
           <w:color w:val="000000"/>
           <w:sz w:val="20"/>
+          <w:szCs w:val="20"/>
         </w:rPr>
       </w:pPr>
     </w:p>
@@ -689,6 +716,7 @@
           <w:rFonts w:ascii="Geomanist" w:eastAsia="Geomanist" w:hAnsi="Geomanist" w:cs="Geomanist"/>
           <w:color w:val="000000"/>
           <w:sz w:val="20"/>
+          <w:szCs w:val="20"/>
         </w:rPr>
       </w:pPr>
     </w:p>
@@ -700,6 +728,7 @@
           <w:rFonts w:ascii="Geomanist" w:eastAsia="Geomanist" w:hAnsi="Geomanist" w:cs="Geomanist"/>
           <w:color w:val="000000"/>
           <w:sz w:val="20"/>
+          <w:szCs w:val="20"/>
         </w:rPr>
       </w:pPr>
     </w:p>
@@ -711,6 +740,7 @@
           <w:rFonts w:ascii="Geomanist" w:eastAsia="Geomanist" w:hAnsi="Geomanist" w:cs="Geomanist"/>
           <w:color w:val="000000"/>
           <w:sz w:val="20"/>
+          <w:szCs w:val="20"/>
         </w:rPr>
       </w:pPr>
       <w:r>
@@ -718,40 +748,9 @@
           <w:rFonts w:ascii="Geomanist" w:eastAsia="Geomanist" w:hAnsi="Geomanist" w:cs="Geomanist"/>
           <w:color w:val="000000"/>
           <w:sz w:val="20"/>
+          <w:szCs w:val="20"/>
         </w:rPr>
-        <w:t>{</w:t>
-      </w:r>
-      <w:r>
-        <w:rPr>
-          <w:rFonts w:ascii="Geomanist" w:eastAsia="Geomanist" w:hAnsi="Geomanist" w:cs="Geomanist"/>
-          <w:color w:val="000000"/>
-          <w:sz w:val="20"/>
-        </w:rPr>
-        <w:t>{NOMBRE_</w:t>
-      </w:r>
-      <w:r>
-        <w:rPr>
-          <w:rFonts w:ascii="Geomanist" w:eastAsia="Geomanist" w:hAnsi="Geomanist" w:cs="Geomanist"/>
-          <w:color w:val="000000"/>
-          <w:sz w:val="20"/>
-        </w:rPr>
-        <w:t>VO_BO</w:t>
-      </w:r>
-      <w:r>
-        <w:rPr>
-          <w:rFonts w:ascii="Geomanist" w:eastAsia="Geomanist" w:hAnsi="Geomanist" w:cs="Geomanist"/>
-          <w:color w:val="000000"/>
-          <w:sz w:val="20"/>
-        </w:rPr>
-        <w:t>}</w:t>
-      </w:r>
-      <w:r>
-        <w:rPr>
-          <w:rFonts w:ascii="Geomanist" w:eastAsia="Geomanist" w:hAnsi="Geomanist" w:cs="Geomanist"/>
-          <w:color w:val="000000"/>
-          <w:sz w:val="20"/>
-        </w:rPr>
-        <w:t>}</w:t>
+        <w:t>{{NOMBRE_VO_BO}}</w:t>
       </w:r>
     </w:p>
     <w:p>
@@ -762,6 +761,8 @@
           <w:rFonts w:ascii="Geomanist" w:hAnsi="Geomanist" w:cs="Geomanist"/>
           <w:b/>
           <w:bCs/>
+          <w:sz w:val="20"/>
+          <w:szCs w:val="20"/>
         </w:rPr>
       </w:pPr>
       <w:r>
@@ -769,56 +770,9 @@
           <w:rFonts w:ascii="Geomanist" w:eastAsia="Geomanist" w:hAnsi="Geomanist" w:cs="Geomanist"/>
           <w:color w:val="000000"/>
           <w:sz w:val="20"/>
+          <w:szCs w:val="20"/>
         </w:rPr>
-        <w:t>(</w:t>
-      </w:r>
-      <w:r>
-        <w:rPr>
-          <w:rFonts w:ascii="Geomanist" w:eastAsia="Geomanist" w:hAnsi="Geomanist" w:cs="Geomanist"/>
-          <w:color w:val="000000"/>
-          <w:sz w:val="20"/>
-        </w:rPr>
-        <w:t>{</w:t>
-      </w:r>
-      <w:r>
-        <w:rPr>
-          <w:rFonts w:ascii="Geomanist" w:eastAsia="Geomanist" w:hAnsi="Geomanist" w:cs="Geomanist"/>
-          <w:color w:val="000000"/>
-          <w:sz w:val="20"/>
-        </w:rPr>
-        <w:t>{MATRICULA_</w:t>
-      </w:r>
-      <w:r>
-        <w:rPr>
-          <w:rFonts w:ascii="Geomanist" w:eastAsia="Geomanist" w:hAnsi="Geomanist" w:cs="Geomanist"/>
-          <w:color w:val="000000"/>
-          <w:sz w:val="20"/>
-        </w:rPr>
-        <w:t>VO_BO</w:t>
-      </w:r>
-      <w:r>
-        <w:rPr>
-          <w:rFonts w:ascii="Geomanist" w:eastAsia="Geomanist" w:hAnsi="Geomanist" w:cs="Geomanist"/>
-          <w:color w:val="000000"/>
-          <w:sz w:val="20"/>
-        </w:rPr>
-        <w:t>}</w:t>
-      </w:r>
-      <w:r>
-        <w:rPr>
-          <w:rFonts w:ascii="Geomanist" w:eastAsia="Geomanist" w:hAnsi="Geomanist" w:cs="Geomanist"/>
-          <w:color w:val="000000"/>
-          <w:sz w:val="20"/>
-        </w:rPr>
-        <w:t>}</w:t>
-      </w:r>
-      <w:r>
-        <w:rPr>
-          <w:rFonts w:ascii="Geomanist" w:eastAsia="Geomanist" w:hAnsi="Geomanist" w:cs="Geomanist"/>
-          <w:color w:val="000000"/>
-          <w:sz w:val="20"/>
-        </w:rPr>
-        <w:t>).</w:t>
+        <w:t>({{MATRICULA_VO_BO}}).</w:t>
       </w:r>
     </w:p>
     <w:p>
@@ -829,10 +783,12 @@
           <w:rFonts w:ascii="Geomanist" w:hAnsi="Geomanist" w:cs="Geomanist"/>
           <w:b/>
           <w:bCs/>
+          <w:sz w:val="20"/>
+          <w:szCs w:val="20"/>
         </w:rPr>
       </w:pPr>
     </w:p>
-    <w:bookmarkEnd w:id="1"/>
+    <w:bookmarkEnd w:id="0"/>
     <w:p>
       <w:pPr>
         <w:spacing w:after="0"/>
@@ -841,6 +797,8 @@
           <w:rFonts w:ascii="Geomanist" w:hAnsi="Geomanist" w:cs="Geomanist"/>
           <w:b/>
           <w:bCs/>
+          <w:sz w:val="20"/>
+          <w:szCs w:val="20"/>
         </w:rPr>
       </w:pPr>
     </w:p>
@@ -852,15 +810,19 @@
           <w:rFonts w:ascii="Geomanist" w:hAnsi="Geomanist" w:cs="Geomanist"/>
           <w:b/>
           <w:bCs/>
+          <w:sz w:val="20"/>
+          <w:szCs w:val="20"/>
         </w:rPr>
       </w:pPr>
     </w:p>
-    <w:bookmarkEnd w:id="0"/>
+    <w:bookmarkEnd w:id="1"/>
     <w:p>
       <w:pPr>
         <w:spacing w:after="0"/>
         <w:rPr>
           <w:rFonts w:ascii="Geomanist" w:hAnsi="Geomanist" w:cs="Geomanist"/>
+          <w:sz w:val="20"/>
+          <w:szCs w:val="20"/>
         </w:rPr>
       </w:pPr>
     </w:p>

</xml_diff>